<commit_message>
ajout test erreur 404/500
</commit_message>
<xml_diff>
--- a/Billed+-+E2E+parcours+employee.docx
+++ b/Billed+-+E2E+parcours+employee.docx
@@ -756,18 +756,16 @@
                 <w:sz w:val="22"/>
                 <w:szCs w:val="22"/>
               </w:rPr>
-              <w:t xml:space="preserve"> au mauvais format (sans la forme </w:t>
-            </w:r>
-            <w:proofErr w:type="spellStart"/>
-            <w:r>
-              <w:rPr>
-                <w:rFonts w:ascii="Arial" w:eastAsia="Arial" w:hAnsi="Arial" w:cs="Arial"/>
-                <w:sz w:val="22"/>
-                <w:szCs w:val="22"/>
-              </w:rPr>
-              <w:t>chaîne@chaîne</w:t>
-            </w:r>
-            <w:proofErr w:type="spellEnd"/>
+              <w:t xml:space="preserve"> au mauvais format (sans la forme chaîne@chaîne</w:t>
+            </w:r>
+            <w:r>
+              <w:rPr>
+                <w:rFonts w:ascii="Arial" w:eastAsia="Arial" w:hAnsi="Arial" w:cs="Arial"/>
+                <w:sz w:val="22"/>
+                <w:szCs w:val="22"/>
+              </w:rPr>
+              <w:t>.fr</w:t>
+            </w:r>
             <w:r>
               <w:rPr>
                 <w:rFonts w:ascii="Arial" w:eastAsia="Arial" w:hAnsi="Arial" w:cs="Arial"/>
@@ -1122,18 +1120,16 @@
                 <w:sz w:val="22"/>
                 <w:szCs w:val="22"/>
               </w:rPr>
-              <w:t xml:space="preserve"> au bon format (sous la forme </w:t>
-            </w:r>
-            <w:proofErr w:type="spellStart"/>
-            <w:r>
-              <w:rPr>
-                <w:rFonts w:ascii="Arial" w:eastAsia="Arial" w:hAnsi="Arial" w:cs="Arial"/>
-                <w:sz w:val="22"/>
-                <w:szCs w:val="22"/>
-              </w:rPr>
-              <w:t>chaîne@chaîne</w:t>
-            </w:r>
-            <w:proofErr w:type="spellEnd"/>
+              <w:t xml:space="preserve"> au bon format (sous la forme chaîne@chaîne</w:t>
+            </w:r>
+            <w:r>
+              <w:rPr>
+                <w:rFonts w:ascii="Arial" w:eastAsia="Arial" w:hAnsi="Arial" w:cs="Arial"/>
+                <w:sz w:val="22"/>
+                <w:szCs w:val="22"/>
+              </w:rPr>
+              <w:t>.fr</w:t>
+            </w:r>
             <w:r>
               <w:rPr>
                 <w:rFonts w:ascii="Arial" w:eastAsia="Arial" w:hAnsi="Arial" w:cs="Arial"/>
@@ -1270,6 +1266,14 @@
                 <w:szCs w:val="22"/>
               </w:rPr>
               <w:t>Bills</w:t>
+            </w:r>
+            <w:r>
+              <w:rPr>
+                <w:rFonts w:ascii="Arial" w:eastAsia="Arial" w:hAnsi="Arial" w:cs="Arial"/>
+                <w:sz w:val="22"/>
+                <w:szCs w:val="22"/>
+              </w:rPr>
+              <w:t>, et j’ai accès à toutes mes factures</w:t>
             </w:r>
             <w:r>
               <w:rPr>
@@ -1544,39 +1548,7 @@
                 <w:sz w:val="22"/>
                 <w:szCs w:val="22"/>
               </w:rPr>
-              <w:t xml:space="preserve">le bouton </w:t>
-            </w:r>
-            <w:r>
-              <w:rPr>
-                <w:rFonts w:ascii="Arial" w:eastAsia="Arial" w:hAnsi="Arial" w:cs="Arial"/>
-                <w:sz w:val="22"/>
-                <w:szCs w:val="22"/>
-              </w:rPr>
-              <w:t>"</w:t>
-            </w:r>
-            <w:r>
-              <w:rPr>
-                <w:rFonts w:ascii="Arial" w:eastAsia="Arial" w:hAnsi="Arial" w:cs="Arial"/>
-                <w:sz w:val="22"/>
-                <w:szCs w:val="22"/>
-              </w:rPr>
-              <w:t>Déconnexion</w:t>
-            </w:r>
-            <w:r>
-              <w:rPr>
-                <w:rFonts w:ascii="Arial" w:eastAsia="Arial" w:hAnsi="Arial" w:cs="Arial"/>
-                <w:sz w:val="22"/>
-                <w:szCs w:val="22"/>
-              </w:rPr>
-              <w:t>"</w:t>
-            </w:r>
-            <w:r>
-              <w:rPr>
-                <w:rFonts w:ascii="Arial" w:eastAsia="Arial" w:hAnsi="Arial" w:cs="Arial"/>
-                <w:sz w:val="22"/>
-                <w:szCs w:val="22"/>
-              </w:rPr>
-              <w:t>.</w:t>
+              <w:t>le bouton "Déconnexion".</w:t>
             </w:r>
           </w:p>
         </w:tc>
@@ -1918,15 +1890,7 @@
                 <w:sz w:val="22"/>
                 <w:szCs w:val="22"/>
               </w:rPr>
-              <w:t>J</w:t>
-            </w:r>
-            <w:r>
-              <w:rPr>
-                <w:rFonts w:ascii="Arial" w:eastAsia="Arial" w:hAnsi="Arial" w:cs="Arial"/>
-                <w:sz w:val="22"/>
-                <w:szCs w:val="22"/>
-              </w:rPr>
-              <w:t>e clique sur le bouton "Nouvelle note de frais".</w:t>
+              <w:t>Je clique sur le bouton "Nouvelle note de frais".</w:t>
             </w:r>
           </w:p>
         </w:tc>
@@ -2195,31 +2159,7 @@
                 <w:sz w:val="22"/>
                 <w:szCs w:val="22"/>
               </w:rPr>
-              <w:t>, et j’ai</w:t>
-            </w:r>
-            <w:r>
-              <w:rPr>
-                <w:rFonts w:ascii="Arial" w:eastAsia="Arial" w:hAnsi="Arial" w:cs="Arial"/>
-                <w:sz w:val="22"/>
-                <w:szCs w:val="22"/>
-              </w:rPr>
-              <w:t xml:space="preserve"> cliqu</w:t>
-            </w:r>
-            <w:r>
-              <w:rPr>
-                <w:rFonts w:ascii="Arial" w:eastAsia="Arial" w:hAnsi="Arial" w:cs="Arial"/>
-                <w:sz w:val="22"/>
-                <w:szCs w:val="22"/>
-              </w:rPr>
-              <w:t>é</w:t>
-            </w:r>
-            <w:r>
-              <w:rPr>
-                <w:rFonts w:ascii="Arial" w:eastAsia="Arial" w:hAnsi="Arial" w:cs="Arial"/>
-                <w:sz w:val="22"/>
-                <w:szCs w:val="22"/>
-              </w:rPr>
-              <w:t xml:space="preserve"> sur le bouton "Nouvelle note de frais".</w:t>
+              <w:t>, et j’ai cliqué sur le bouton "Nouvelle note de frais".</w:t>
             </w:r>
           </w:p>
         </w:tc>
@@ -2459,31 +2399,7 @@
                 <w:sz w:val="22"/>
                 <w:szCs w:val="22"/>
               </w:rPr>
-              <w:t xml:space="preserve">, et j’ai un message d’erreur me demandant de remplir le champ </w:t>
-            </w:r>
-            <w:r>
-              <w:rPr>
-                <w:rFonts w:ascii="Arial" w:eastAsia="Arial" w:hAnsi="Arial" w:cs="Arial"/>
-                <w:sz w:val="22"/>
-                <w:szCs w:val="22"/>
-              </w:rPr>
-              <w:t>“</w:t>
-            </w:r>
-            <w:r>
-              <w:rPr>
-                <w:rFonts w:ascii="Arial" w:eastAsia="Arial" w:hAnsi="Arial" w:cs="Arial"/>
-                <w:sz w:val="22"/>
-                <w:szCs w:val="22"/>
-              </w:rPr>
-              <w:t>Nom de la dépense</w:t>
-            </w:r>
-            <w:r>
-              <w:rPr>
-                <w:rFonts w:ascii="Arial" w:eastAsia="Arial" w:hAnsi="Arial" w:cs="Arial"/>
-                <w:sz w:val="22"/>
-                <w:szCs w:val="22"/>
-              </w:rPr>
-              <w:t>”</w:t>
+              <w:t>, et j’ai un message d’erreur me demandant de remplir le champ “Nom de la dépense”</w:t>
             </w:r>
             <w:r>
               <w:rPr>
@@ -2564,17 +2480,7 @@
                 <w:sz w:val="22"/>
                 <w:szCs w:val="22"/>
               </w:rPr>
-              <w:t xml:space="preserve">Scénario </w:t>
-            </w:r>
-            <w:r>
-              <w:rPr>
-                <w:rFonts w:ascii="Arial" w:eastAsia="Arial" w:hAnsi="Arial" w:cs="Arial"/>
-                <w:b/>
-                <w:color w:val="FFFFFF"/>
-                <w:sz w:val="22"/>
-                <w:szCs w:val="22"/>
-              </w:rPr>
-              <w:t>7</w:t>
+              <w:t>Scénario 7</w:t>
             </w:r>
           </w:p>
         </w:tc>
@@ -2748,39 +2654,7 @@
                 <w:sz w:val="22"/>
                 <w:szCs w:val="22"/>
               </w:rPr>
-              <w:t xml:space="preserve">Je clique sur le bouton “Envoyer” </w:t>
-            </w:r>
-            <w:r>
-              <w:rPr>
-                <w:rFonts w:ascii="Arial" w:eastAsia="Arial" w:hAnsi="Arial" w:cs="Arial"/>
-                <w:sz w:val="22"/>
-                <w:szCs w:val="22"/>
-              </w:rPr>
-              <w:t>en n’ayant</w:t>
-            </w:r>
-            <w:r>
-              <w:rPr>
-                <w:rFonts w:ascii="Arial" w:eastAsia="Arial" w:hAnsi="Arial" w:cs="Arial"/>
-                <w:sz w:val="22"/>
-                <w:szCs w:val="22"/>
-              </w:rPr>
-              <w:t xml:space="preserve"> rempli</w:t>
-            </w:r>
-            <w:r>
-              <w:rPr>
-                <w:rFonts w:ascii="Arial" w:eastAsia="Arial" w:hAnsi="Arial" w:cs="Arial"/>
-                <w:sz w:val="22"/>
-                <w:szCs w:val="22"/>
-              </w:rPr>
-              <w:t xml:space="preserve"> que le champ </w:t>
-            </w:r>
-            <w:r>
-              <w:rPr>
-                <w:rFonts w:ascii="Arial" w:eastAsia="Arial" w:hAnsi="Arial" w:cs="Arial"/>
-                <w:sz w:val="22"/>
-                <w:szCs w:val="22"/>
-              </w:rPr>
-              <w:t>“Nom de la dépense”.</w:t>
+              <w:t>Je clique sur le bouton “Envoyer” en n’ayant rempli que le champ “Nom de la dépense”.</w:t>
             </w:r>
           </w:p>
         </w:tc>
@@ -2885,23 +2759,7 @@
                 <w:sz w:val="22"/>
                 <w:szCs w:val="22"/>
               </w:rPr>
-              <w:t xml:space="preserve">, et j’ai un message d’erreur me demandant de </w:t>
-            </w:r>
-            <w:r>
-              <w:rPr>
-                <w:rFonts w:ascii="Arial" w:eastAsia="Arial" w:hAnsi="Arial" w:cs="Arial"/>
-                <w:sz w:val="22"/>
-                <w:szCs w:val="22"/>
-              </w:rPr>
-              <w:t>choisir une date</w:t>
-            </w:r>
-            <w:r>
-              <w:rPr>
-                <w:rFonts w:ascii="Arial" w:eastAsia="Arial" w:hAnsi="Arial" w:cs="Arial"/>
-                <w:sz w:val="22"/>
-                <w:szCs w:val="22"/>
-              </w:rPr>
-              <w:t>.</w:t>
+              <w:t>, et j’ai un message d’erreur me demandant de choisir une date.</w:t>
             </w:r>
           </w:p>
         </w:tc>
@@ -2970,17 +2828,7 @@
                 <w:sz w:val="22"/>
                 <w:szCs w:val="22"/>
               </w:rPr>
-              <w:t xml:space="preserve">Scénario </w:t>
-            </w:r>
-            <w:r>
-              <w:rPr>
-                <w:rFonts w:ascii="Arial" w:eastAsia="Arial" w:hAnsi="Arial" w:cs="Arial"/>
-                <w:b/>
-                <w:color w:val="FFFFFF"/>
-                <w:sz w:val="22"/>
-                <w:szCs w:val="22"/>
-              </w:rPr>
-              <w:t>8</w:t>
+              <w:t>Scénario 8</w:t>
             </w:r>
           </w:p>
         </w:tc>
@@ -3154,39 +3002,7 @@
                 <w:sz w:val="22"/>
                 <w:szCs w:val="22"/>
               </w:rPr>
-              <w:t xml:space="preserve">Je clique sur le bouton “Envoyer” en n’ayant rempli que </w:t>
-            </w:r>
-            <w:r>
-              <w:rPr>
-                <w:rFonts w:ascii="Arial" w:eastAsia="Arial" w:hAnsi="Arial" w:cs="Arial"/>
-                <w:sz w:val="22"/>
-                <w:szCs w:val="22"/>
-              </w:rPr>
-              <w:t xml:space="preserve">le champ </w:t>
-            </w:r>
-            <w:r>
-              <w:rPr>
-                <w:rFonts w:ascii="Arial" w:eastAsia="Arial" w:hAnsi="Arial" w:cs="Arial"/>
-                <w:sz w:val="22"/>
-                <w:szCs w:val="22"/>
-              </w:rPr>
-              <w:t>“Nom de la dépense”</w:t>
-            </w:r>
-            <w:r>
-              <w:rPr>
-                <w:rFonts w:ascii="Arial" w:eastAsia="Arial" w:hAnsi="Arial" w:cs="Arial"/>
-                <w:sz w:val="22"/>
-                <w:szCs w:val="22"/>
-              </w:rPr>
-              <w:t xml:space="preserve"> et choisi une date</w:t>
-            </w:r>
-            <w:r>
-              <w:rPr>
-                <w:rFonts w:ascii="Arial" w:eastAsia="Arial" w:hAnsi="Arial" w:cs="Arial"/>
-                <w:sz w:val="22"/>
-                <w:szCs w:val="22"/>
-              </w:rPr>
-              <w:t>.</w:t>
+              <w:t>Je clique sur le bouton “Envoyer” en n’ayant rempli que le champ “Nom de la dépense” et choisi une date.</w:t>
             </w:r>
           </w:p>
         </w:tc>
@@ -3291,23 +3107,7 @@
                 <w:sz w:val="22"/>
                 <w:szCs w:val="22"/>
               </w:rPr>
-              <w:t>, et j’ai un message d’erreur me demandant de remplir le champ “</w:t>
-            </w:r>
-            <w:r>
-              <w:rPr>
-                <w:rFonts w:ascii="Arial" w:eastAsia="Arial" w:hAnsi="Arial" w:cs="Arial"/>
-                <w:sz w:val="22"/>
-                <w:szCs w:val="22"/>
-              </w:rPr>
-              <w:t>Montant TTC</w:t>
-            </w:r>
-            <w:r>
-              <w:rPr>
-                <w:rFonts w:ascii="Arial" w:eastAsia="Arial" w:hAnsi="Arial" w:cs="Arial"/>
-                <w:sz w:val="22"/>
-                <w:szCs w:val="22"/>
-              </w:rPr>
-              <w:t>”.</w:t>
+              <w:t>, et j’ai un message d’erreur me demandant de remplir le champ “Montant TTC”.</w:t>
             </w:r>
           </w:p>
         </w:tc>
@@ -3560,71 +3360,15 @@
                 <w:sz w:val="22"/>
                 <w:szCs w:val="22"/>
               </w:rPr>
-              <w:t>Je clique sur le bouton “Envoyer” en n’ayant rempli que</w:t>
-            </w:r>
-            <w:r>
-              <w:rPr>
-                <w:rFonts w:ascii="Arial" w:eastAsia="Arial" w:hAnsi="Arial" w:cs="Arial"/>
-                <w:sz w:val="22"/>
-                <w:szCs w:val="22"/>
-              </w:rPr>
-              <w:t xml:space="preserve"> le champ</w:t>
-            </w:r>
-            <w:r>
-              <w:rPr>
-                <w:rFonts w:ascii="Arial" w:eastAsia="Arial" w:hAnsi="Arial" w:cs="Arial"/>
-                <w:sz w:val="22"/>
-                <w:szCs w:val="22"/>
-              </w:rPr>
-              <w:t xml:space="preserve"> “Nom de la dépense”</w:t>
-            </w:r>
-            <w:r>
-              <w:rPr>
-                <w:rFonts w:ascii="Arial" w:eastAsia="Arial" w:hAnsi="Arial" w:cs="Arial"/>
-                <w:sz w:val="22"/>
-                <w:szCs w:val="22"/>
-              </w:rPr>
-              <w:t xml:space="preserve">, le champ </w:t>
-            </w:r>
-            <w:r>
-              <w:rPr>
-                <w:rFonts w:ascii="Arial" w:eastAsia="Arial" w:hAnsi="Arial" w:cs="Arial"/>
-                <w:sz w:val="22"/>
-                <w:szCs w:val="22"/>
-              </w:rPr>
-              <w:t>“</w:t>
-            </w:r>
-            <w:r>
-              <w:rPr>
-                <w:rFonts w:ascii="Arial" w:eastAsia="Arial" w:hAnsi="Arial" w:cs="Arial"/>
-                <w:sz w:val="22"/>
-                <w:szCs w:val="22"/>
-              </w:rPr>
-              <w:t xml:space="preserve"> </w:t>
-            </w:r>
-            <w:r>
-              <w:rPr>
-                <w:rFonts w:ascii="Arial" w:eastAsia="Arial" w:hAnsi="Arial" w:cs="Arial"/>
-                <w:sz w:val="22"/>
-                <w:szCs w:val="22"/>
-              </w:rPr>
-              <w:t>Montant TTC</w:t>
-            </w:r>
-            <w:r>
-              <w:rPr>
-                <w:rFonts w:ascii="Arial" w:eastAsia="Arial" w:hAnsi="Arial" w:cs="Arial"/>
-                <w:sz w:val="22"/>
-                <w:szCs w:val="22"/>
-              </w:rPr>
-              <w:t xml:space="preserve"> </w:t>
-            </w:r>
-            <w:r>
-              <w:rPr>
-                <w:rFonts w:ascii="Arial" w:eastAsia="Arial" w:hAnsi="Arial" w:cs="Arial"/>
-                <w:sz w:val="22"/>
-                <w:szCs w:val="22"/>
-              </w:rPr>
-              <w:t>”</w:t>
+              <w:t>Je clique sur le bouton “Envoyer” en n’ayant rempli que le champ “Nom de la dépense”</w:t>
+            </w:r>
+            <w:r>
+              <w:rPr>
+                <w:rFonts w:ascii="Arial" w:eastAsia="Arial" w:hAnsi="Arial" w:cs="Arial"/>
+                <w:sz w:val="22"/>
+                <w:szCs w:val="22"/>
+              </w:rPr>
+              <w:t>, le champ “ Montant TTC ”</w:t>
             </w:r>
             <w:r>
               <w:rPr>
@@ -4028,23 +3772,7 @@
                 <w:sz w:val="22"/>
                 <w:szCs w:val="22"/>
               </w:rPr>
-              <w:t>Je clique sur le bouton “Envoyer” en n’ayant rempli que le champ “Nom de la dépense”, le champ “ Montant TTC ”</w:t>
-            </w:r>
-            <w:r>
-              <w:rPr>
-                <w:rFonts w:ascii="Arial" w:eastAsia="Arial" w:hAnsi="Arial" w:cs="Arial"/>
-                <w:sz w:val="22"/>
-                <w:szCs w:val="22"/>
-              </w:rPr>
-              <w:t>, le champ TVA</w:t>
-            </w:r>
-            <w:r>
-              <w:rPr>
-                <w:rFonts w:ascii="Arial" w:eastAsia="Arial" w:hAnsi="Arial" w:cs="Arial"/>
-                <w:sz w:val="22"/>
-                <w:szCs w:val="22"/>
-              </w:rPr>
-              <w:t>, et choisi une date.</w:t>
+              <w:t>Je clique sur le bouton “Envoyer” en n’ayant rempli que le champ “Nom de la dépense”, le champ “ Montant TTC ”, le champ TVA, et choisi une date.</w:t>
             </w:r>
           </w:p>
         </w:tc>
@@ -4563,31 +4291,7 @@
                 <w:sz w:val="22"/>
                 <w:szCs w:val="22"/>
               </w:rPr>
-              <w:t xml:space="preserve">de choisir un fichier pour </w:t>
-            </w:r>
-            <w:r>
-              <w:rPr>
-                <w:rFonts w:ascii="Arial" w:eastAsia="Arial" w:hAnsi="Arial" w:cs="Arial"/>
-                <w:sz w:val="22"/>
-                <w:szCs w:val="22"/>
-              </w:rPr>
-              <w:t>“</w:t>
-            </w:r>
-            <w:r>
-              <w:rPr>
-                <w:rFonts w:ascii="Arial" w:eastAsia="Arial" w:hAnsi="Arial" w:cs="Arial"/>
-                <w:sz w:val="22"/>
-                <w:szCs w:val="22"/>
-              </w:rPr>
-              <w:t>Justificatif</w:t>
-            </w:r>
-            <w:r>
-              <w:rPr>
-                <w:rFonts w:ascii="Arial" w:eastAsia="Arial" w:hAnsi="Arial" w:cs="Arial"/>
-                <w:sz w:val="22"/>
-                <w:szCs w:val="22"/>
-              </w:rPr>
-              <w:t>”</w:t>
+              <w:t>de choisir un fichier pour “Justificatif”</w:t>
             </w:r>
             <w:r>
               <w:rPr>
@@ -4876,15 +4580,7 @@
                 <w:sz w:val="22"/>
                 <w:szCs w:val="22"/>
               </w:rPr>
-              <w:t xml:space="preserve"> </w:t>
-            </w:r>
-            <w:r>
-              <w:rPr>
-                <w:rFonts w:ascii="Arial" w:eastAsia="Arial" w:hAnsi="Arial" w:cs="Arial"/>
-                <w:sz w:val="22"/>
-                <w:szCs w:val="22"/>
-              </w:rPr>
-              <w:t>et le justificatif choisi n’</w:t>
+              <w:t xml:space="preserve"> et le justificatif choisi n’</w:t>
             </w:r>
             <w:r>
               <w:rPr>
@@ -5049,23 +4745,7 @@
                 <w:sz w:val="22"/>
                 <w:szCs w:val="22"/>
               </w:rPr>
-              <w:t>me demandant de choisir un fichier pour “Justificatif”</w:t>
-            </w:r>
-            <w:r>
-              <w:rPr>
-                <w:rFonts w:ascii="Arial" w:eastAsia="Arial" w:hAnsi="Arial" w:cs="Arial"/>
-                <w:sz w:val="22"/>
-                <w:szCs w:val="22"/>
-              </w:rPr>
-              <w:t xml:space="preserve"> au format </w:t>
-            </w:r>
-            <w:r>
-              <w:rPr>
-                <w:rFonts w:ascii="Arial" w:eastAsia="Arial" w:hAnsi="Arial" w:cs="Arial"/>
-                <w:sz w:val="22"/>
-                <w:szCs w:val="22"/>
-              </w:rPr>
-              <w:t>.</w:t>
+              <w:t>me demandant de choisir un fichier pour “Justificatif” au format .</w:t>
             </w:r>
             <w:proofErr w:type="spellStart"/>
             <w:r>
@@ -5358,23 +5038,7 @@
                 <w:sz w:val="22"/>
                 <w:szCs w:val="22"/>
               </w:rPr>
-              <w:t xml:space="preserve">Je clique sur le bouton “Envoyer”, tous les champs sont remplis, une date est choisie et le justificatif choisi </w:t>
-            </w:r>
-            <w:r>
-              <w:rPr>
-                <w:rFonts w:ascii="Arial" w:eastAsia="Arial" w:hAnsi="Arial" w:cs="Arial"/>
-                <w:sz w:val="22"/>
-                <w:szCs w:val="22"/>
-              </w:rPr>
-              <w:t>est</w:t>
-            </w:r>
-            <w:r>
-              <w:rPr>
-                <w:rFonts w:ascii="Arial" w:eastAsia="Arial" w:hAnsi="Arial" w:cs="Arial"/>
-                <w:sz w:val="22"/>
-                <w:szCs w:val="22"/>
-              </w:rPr>
-              <w:t xml:space="preserve"> au format .</w:t>
+              <w:t>Je clique sur le bouton “Envoyer”, tous les champs sont remplis, une date est choisie et le justificatif choisi est au format .</w:t>
             </w:r>
             <w:proofErr w:type="spellStart"/>
             <w:r>
@@ -5788,39 +5452,7 @@
                 <w:sz w:val="22"/>
                 <w:szCs w:val="22"/>
               </w:rPr>
-              <w:t>Je</w:t>
-            </w:r>
-            <w:r>
-              <w:rPr>
-                <w:rFonts w:ascii="Arial" w:eastAsia="Arial" w:hAnsi="Arial" w:cs="Arial"/>
-                <w:sz w:val="22"/>
-                <w:szCs w:val="22"/>
-              </w:rPr>
-              <w:t xml:space="preserve"> cliqu</w:t>
-            </w:r>
-            <w:r>
-              <w:rPr>
-                <w:rFonts w:ascii="Arial" w:eastAsia="Arial" w:hAnsi="Arial" w:cs="Arial"/>
-                <w:sz w:val="22"/>
-                <w:szCs w:val="22"/>
-              </w:rPr>
-              <w:t>e</w:t>
-            </w:r>
-            <w:r>
-              <w:rPr>
-                <w:rFonts w:ascii="Arial" w:eastAsia="Arial" w:hAnsi="Arial" w:cs="Arial"/>
-                <w:sz w:val="22"/>
-                <w:szCs w:val="22"/>
-              </w:rPr>
-              <w:t xml:space="preserve"> sur le bouton avec l’icône d’œil</w:t>
-            </w:r>
-            <w:r>
-              <w:rPr>
-                <w:rFonts w:ascii="Arial" w:eastAsia="Arial" w:hAnsi="Arial" w:cs="Arial"/>
-                <w:sz w:val="22"/>
-                <w:szCs w:val="22"/>
-              </w:rPr>
-              <w:t>.</w:t>
+              <w:t>Je clique sur le bouton avec l’icône d’œil.</w:t>
             </w:r>
           </w:p>
         </w:tc>
@@ -5907,28 +5539,10 @@
                 <w:sz w:val="22"/>
                 <w:szCs w:val="22"/>
               </w:rPr>
-              <w:t xml:space="preserve">Une modal </w:t>
-            </w:r>
-            <w:r>
-              <w:rPr>
-                <w:rFonts w:ascii="Arial" w:eastAsia="Arial" w:hAnsi="Arial" w:cs="Arial"/>
-                <w:sz w:val="22"/>
-                <w:szCs w:val="22"/>
-              </w:rPr>
-              <w:t>“Justificatif”</w:t>
-            </w:r>
-            <w:r>
-              <w:rPr>
-                <w:rFonts w:ascii="Arial" w:eastAsia="Arial" w:hAnsi="Arial" w:cs="Arial"/>
-                <w:sz w:val="22"/>
-                <w:szCs w:val="22"/>
-              </w:rPr>
-              <w:t xml:space="preserve"> s’affiche, avec l’image du justificatif</w:t>
-            </w:r>
-          </w:p>
-        </w:tc>
-        <w:bookmarkStart w:id="0" w:name="_GoBack"/>
-        <w:bookmarkEnd w:id="0"/>
+              <w:t>Une modal “Justificatif” s’affiche, avec l’image du justificatif</w:t>
+            </w:r>
+          </w:p>
+        </w:tc>
       </w:tr>
     </w:tbl>
     <w:p>
@@ -6086,15 +5700,25 @@
                 <w:sz w:val="22"/>
                 <w:szCs w:val="22"/>
               </w:rPr>
-              <w:t xml:space="preserve">Je suis connecté en tant qu’administrateur, et j’ai cliqué </w:t>
-            </w:r>
-            <w:r>
-              <w:rPr>
-                <w:rFonts w:ascii="Arial" w:eastAsia="Arial" w:hAnsi="Arial" w:cs="Arial"/>
-                <w:sz w:val="22"/>
-                <w:szCs w:val="22"/>
-              </w:rPr>
-              <w:t>sur le bouton avec l’icône d’œil.</w:t>
+              <w:t>Je suis connecté en tant qu’</w:t>
+            </w:r>
+            <w:r>
+              <w:rPr>
+                <w:rFonts w:ascii="Arial" w:eastAsia="Arial" w:hAnsi="Arial" w:cs="Arial"/>
+                <w:sz w:val="22"/>
+                <w:szCs w:val="22"/>
+              </w:rPr>
+              <w:t>employé</w:t>
+            </w:r>
+            <w:bookmarkStart w:id="0" w:name="_GoBack"/>
+            <w:bookmarkEnd w:id="0"/>
+            <w:r>
+              <w:rPr>
+                <w:rFonts w:ascii="Arial" w:eastAsia="Arial" w:hAnsi="Arial" w:cs="Arial"/>
+                <w:sz w:val="22"/>
+                <w:szCs w:val="22"/>
+              </w:rPr>
+              <w:t>, et j’ai cliqué sur le bouton avec l’icône d’œil.</w:t>
             </w:r>
           </w:p>
         </w:tc>
@@ -6181,23 +5805,7 @@
                 <w:sz w:val="22"/>
                 <w:szCs w:val="22"/>
               </w:rPr>
-              <w:t>Je clique sur le bouton de fermeture de la</w:t>
-            </w:r>
-            <w:r>
-              <w:rPr>
-                <w:rFonts w:ascii="Arial" w:eastAsia="Arial" w:hAnsi="Arial" w:cs="Arial"/>
-                <w:sz w:val="22"/>
-                <w:szCs w:val="22"/>
-              </w:rPr>
-              <w:t xml:space="preserve"> modal “Justificatif”</w:t>
-            </w:r>
-            <w:r>
-              <w:rPr>
-                <w:rFonts w:ascii="Arial" w:eastAsia="Arial" w:hAnsi="Arial" w:cs="Arial"/>
-                <w:sz w:val="22"/>
-                <w:szCs w:val="22"/>
-              </w:rPr>
-              <w:t>.</w:t>
+              <w:t>Je clique sur le bouton de fermeture de la modal “Justificatif”.</w:t>
             </w:r>
           </w:p>
         </w:tc>

</xml_diff>